<commit_message>
updating user manual to reflect new GUI componenets
</commit_message>
<xml_diff>
--- a/documentation/User_Manual.docx
+++ b/documentation/User_Manual.docx
@@ -173,8 +173,6 @@
         </w:rPr>
         <w:t>Version 0.2</w:t>
       </w:r>
-      <w:bookmarkStart w:id="0" w:name="_GoBack"/>
-      <w:bookmarkEnd w:id="0"/>
     </w:p>
     <w:p>
       <w:pPr>
@@ -217,6 +215,12 @@
     </w:p>
     <w:sdt>
       <w:sdtPr>
+        <w:rPr>
+          <w:rFonts w:asciiTheme="minorHAnsi" w:eastAsiaTheme="minorHAnsi" w:hAnsiTheme="minorHAnsi" w:cstheme="minorBidi"/>
+          <w:color w:val="auto"/>
+          <w:sz w:val="22"/>
+          <w:szCs w:val="22"/>
+        </w:rPr>
         <w:id w:val="-70280279"/>
         <w:docPartObj>
           <w:docPartGallery w:val="Table of Contents"/>
@@ -225,13 +229,9 @@
       </w:sdtPr>
       <w:sdtEndPr>
         <w:rPr>
-          <w:rFonts w:asciiTheme="minorHAnsi" w:eastAsiaTheme="minorHAnsi" w:hAnsiTheme="minorHAnsi" w:cstheme="minorBidi"/>
           <w:b/>
           <w:bCs/>
           <w:noProof/>
-          <w:color w:val="auto"/>
-          <w:sz w:val="22"/>
-          <w:szCs w:val="22"/>
         </w:rPr>
       </w:sdtEndPr>
       <w:sdtContent>
@@ -264,7 +264,7 @@
           <w:r>
             <w:fldChar w:fldCharType="separate"/>
           </w:r>
-          <w:hyperlink w:anchor="_Toc532199318" w:history="1">
+          <w:hyperlink w:anchor="_Toc532234377" w:history="1">
             <w:r>
               <w:rPr>
                 <w:rStyle w:val="Hyperlink"/>
@@ -305,7 +305,7 @@
                 <w:noProof/>
                 <w:webHidden/>
               </w:rPr>
-              <w:instrText xml:space="preserve"> PAGEREF _Toc532199318 \h </w:instrText>
+              <w:instrText xml:space="preserve"> PAGEREF _Toc532234377 \h </w:instrText>
             </w:r>
             <w:r>
               <w:rPr>
@@ -348,7 +348,7 @@
               <w:noProof/>
             </w:rPr>
           </w:pPr>
-          <w:hyperlink w:anchor="_Toc532199319" w:history="1">
+          <w:hyperlink w:anchor="_Toc532234378" w:history="1">
             <w:r>
               <w:rPr>
                 <w:rStyle w:val="Hyperlink"/>
@@ -389,7 +389,7 @@
                 <w:noProof/>
                 <w:webHidden/>
               </w:rPr>
-              <w:instrText xml:space="preserve"> PAGEREF _Toc532199319 \h </w:instrText>
+              <w:instrText xml:space="preserve"> PAGEREF _Toc532234378 \h </w:instrText>
             </w:r>
             <w:r>
               <w:rPr>
@@ -432,7 +432,7 @@
               <w:noProof/>
             </w:rPr>
           </w:pPr>
-          <w:hyperlink w:anchor="_Toc532199320" w:history="1">
+          <w:hyperlink w:anchor="_Toc532234379" w:history="1">
             <w:r>
               <w:rPr>
                 <w:rStyle w:val="Hyperlink"/>
@@ -473,7 +473,7 @@
                 <w:noProof/>
                 <w:webHidden/>
               </w:rPr>
-              <w:instrText xml:space="preserve"> PAGEREF _Toc532199320 \h </w:instrText>
+              <w:instrText xml:space="preserve"> PAGEREF _Toc532234379 \h </w:instrText>
             </w:r>
             <w:r>
               <w:rPr>
@@ -516,7 +516,7 @@
               <w:noProof/>
             </w:rPr>
           </w:pPr>
-          <w:hyperlink w:anchor="_Toc532199321" w:history="1">
+          <w:hyperlink w:anchor="_Toc532234380" w:history="1">
             <w:r>
               <w:rPr>
                 <w:rStyle w:val="Hyperlink"/>
@@ -557,7 +557,7 @@
                 <w:noProof/>
                 <w:webHidden/>
               </w:rPr>
-              <w:instrText xml:space="preserve"> PAGEREF _Toc532199321 \h </w:instrText>
+              <w:instrText xml:space="preserve"> PAGEREF _Toc532234380 \h </w:instrText>
             </w:r>
             <w:r>
               <w:rPr>
@@ -600,7 +600,7 @@
               <w:noProof/>
             </w:rPr>
           </w:pPr>
-          <w:hyperlink w:anchor="_Toc532199322" w:history="1">
+          <w:hyperlink w:anchor="_Toc532234381" w:history="1">
             <w:r>
               <w:rPr>
                 <w:rStyle w:val="Hyperlink"/>
@@ -641,7 +641,7 @@
                 <w:noProof/>
                 <w:webHidden/>
               </w:rPr>
-              <w:instrText xml:space="preserve"> PAGEREF _Toc532199322 \h </w:instrText>
+              <w:instrText xml:space="preserve"> PAGEREF _Toc532234381 \h </w:instrText>
             </w:r>
             <w:r>
               <w:rPr>
@@ -684,7 +684,7 @@
               <w:noProof/>
             </w:rPr>
           </w:pPr>
-          <w:hyperlink w:anchor="_Toc532199323" w:history="1">
+          <w:hyperlink w:anchor="_Toc532234382" w:history="1">
             <w:r>
               <w:rPr>
                 <w:rStyle w:val="Hyperlink"/>
@@ -704,7 +704,7 @@
                 <w:rStyle w:val="Hyperlink"/>
                 <w:noProof/>
               </w:rPr>
-              <w:t>Adding players</w:t>
+              <w:t>Actions during a hand</w:t>
             </w:r>
             <w:r>
               <w:rPr>
@@ -725,7 +725,7 @@
                 <w:noProof/>
                 <w:webHidden/>
               </w:rPr>
-              <w:instrText xml:space="preserve"> PAGEREF _Toc532199323 \h </w:instrText>
+              <w:instrText xml:space="preserve"> PAGEREF _Toc532234382 \h </w:instrText>
             </w:r>
             <w:r>
               <w:rPr>
@@ -745,7 +745,513 @@
                 <w:noProof/>
                 <w:webHidden/>
               </w:rPr>
-              <w:t>4</w:t>
+              <w:t>5</w:t>
+            </w:r>
+            <w:r>
+              <w:rPr>
+                <w:noProof/>
+                <w:webHidden/>
+              </w:rPr>
+              <w:fldChar w:fldCharType="end"/>
+            </w:r>
+          </w:hyperlink>
+        </w:p>
+        <w:p>
+          <w:pPr>
+            <w:pStyle w:val="TOC3"/>
+            <w:tabs>
+              <w:tab w:val="left" w:pos="1320"/>
+              <w:tab w:val="right" w:leader="dot" w:pos="9350"/>
+            </w:tabs>
+            <w:rPr>
+              <w:rFonts w:eastAsiaTheme="minorEastAsia"/>
+              <w:noProof/>
+            </w:rPr>
+          </w:pPr>
+          <w:hyperlink w:anchor="_Toc532234383" w:history="1">
+            <w:r>
+              <w:rPr>
+                <w:rStyle w:val="Hyperlink"/>
+                <w:noProof/>
+              </w:rPr>
+              <w:t>4.3.1</w:t>
+            </w:r>
+            <w:r>
+              <w:rPr>
+                <w:rFonts w:eastAsiaTheme="minorEastAsia"/>
+                <w:noProof/>
+              </w:rPr>
+              <w:tab/>
+            </w:r>
+            <w:r>
+              <w:rPr>
+                <w:rStyle w:val="Hyperlink"/>
+                <w:noProof/>
+              </w:rPr>
+              <w:t>Call</w:t>
+            </w:r>
+            <w:r>
+              <w:rPr>
+                <w:noProof/>
+                <w:webHidden/>
+              </w:rPr>
+              <w:tab/>
+            </w:r>
+            <w:r>
+              <w:rPr>
+                <w:noProof/>
+                <w:webHidden/>
+              </w:rPr>
+              <w:fldChar w:fldCharType="begin"/>
+            </w:r>
+            <w:r>
+              <w:rPr>
+                <w:noProof/>
+                <w:webHidden/>
+              </w:rPr>
+              <w:instrText xml:space="preserve"> PAGEREF _Toc532234383 \h </w:instrText>
+            </w:r>
+            <w:r>
+              <w:rPr>
+                <w:noProof/>
+                <w:webHidden/>
+              </w:rPr>
+            </w:r>
+            <w:r>
+              <w:rPr>
+                <w:noProof/>
+                <w:webHidden/>
+              </w:rPr>
+              <w:fldChar w:fldCharType="separate"/>
+            </w:r>
+            <w:r>
+              <w:rPr>
+                <w:noProof/>
+                <w:webHidden/>
+              </w:rPr>
+              <w:t>6</w:t>
+            </w:r>
+            <w:r>
+              <w:rPr>
+                <w:noProof/>
+                <w:webHidden/>
+              </w:rPr>
+              <w:fldChar w:fldCharType="end"/>
+            </w:r>
+          </w:hyperlink>
+          <w:bookmarkStart w:id="0" w:name="_GoBack"/>
+          <w:bookmarkEnd w:id="0"/>
+        </w:p>
+        <w:p>
+          <w:pPr>
+            <w:pStyle w:val="TOC3"/>
+            <w:tabs>
+              <w:tab w:val="left" w:pos="1320"/>
+              <w:tab w:val="right" w:leader="dot" w:pos="9350"/>
+            </w:tabs>
+            <w:rPr>
+              <w:rFonts w:eastAsiaTheme="minorEastAsia"/>
+              <w:noProof/>
+            </w:rPr>
+          </w:pPr>
+          <w:hyperlink w:anchor="_Toc532234384" w:history="1">
+            <w:r>
+              <w:rPr>
+                <w:rStyle w:val="Hyperlink"/>
+                <w:noProof/>
+              </w:rPr>
+              <w:t>4.3.2</w:t>
+            </w:r>
+            <w:r>
+              <w:rPr>
+                <w:rFonts w:eastAsiaTheme="minorEastAsia"/>
+                <w:noProof/>
+              </w:rPr>
+              <w:tab/>
+            </w:r>
+            <w:r>
+              <w:rPr>
+                <w:rStyle w:val="Hyperlink"/>
+                <w:noProof/>
+              </w:rPr>
+              <w:t>Raise</w:t>
+            </w:r>
+            <w:r>
+              <w:rPr>
+                <w:noProof/>
+                <w:webHidden/>
+              </w:rPr>
+              <w:tab/>
+            </w:r>
+            <w:r>
+              <w:rPr>
+                <w:noProof/>
+                <w:webHidden/>
+              </w:rPr>
+              <w:fldChar w:fldCharType="begin"/>
+            </w:r>
+            <w:r>
+              <w:rPr>
+                <w:noProof/>
+                <w:webHidden/>
+              </w:rPr>
+              <w:instrText xml:space="preserve"> PAGEREF _Toc532234384 \h </w:instrText>
+            </w:r>
+            <w:r>
+              <w:rPr>
+                <w:noProof/>
+                <w:webHidden/>
+              </w:rPr>
+            </w:r>
+            <w:r>
+              <w:rPr>
+                <w:noProof/>
+                <w:webHidden/>
+              </w:rPr>
+              <w:fldChar w:fldCharType="separate"/>
+            </w:r>
+            <w:r>
+              <w:rPr>
+                <w:noProof/>
+                <w:webHidden/>
+              </w:rPr>
+              <w:t>7</w:t>
+            </w:r>
+            <w:r>
+              <w:rPr>
+                <w:noProof/>
+                <w:webHidden/>
+              </w:rPr>
+              <w:fldChar w:fldCharType="end"/>
+            </w:r>
+          </w:hyperlink>
+        </w:p>
+        <w:p>
+          <w:pPr>
+            <w:pStyle w:val="TOC3"/>
+            <w:tabs>
+              <w:tab w:val="left" w:pos="1320"/>
+              <w:tab w:val="right" w:leader="dot" w:pos="9350"/>
+            </w:tabs>
+            <w:rPr>
+              <w:rFonts w:eastAsiaTheme="minorEastAsia"/>
+              <w:noProof/>
+            </w:rPr>
+          </w:pPr>
+          <w:hyperlink w:anchor="_Toc532234385" w:history="1">
+            <w:r>
+              <w:rPr>
+                <w:rStyle w:val="Hyperlink"/>
+                <w:noProof/>
+              </w:rPr>
+              <w:t>4.3.3</w:t>
+            </w:r>
+            <w:r>
+              <w:rPr>
+                <w:rFonts w:eastAsiaTheme="minorEastAsia"/>
+                <w:noProof/>
+              </w:rPr>
+              <w:tab/>
+            </w:r>
+            <w:r>
+              <w:rPr>
+                <w:rStyle w:val="Hyperlink"/>
+                <w:noProof/>
+              </w:rPr>
+              <w:t>Fold</w:t>
+            </w:r>
+            <w:r>
+              <w:rPr>
+                <w:noProof/>
+                <w:webHidden/>
+              </w:rPr>
+              <w:tab/>
+            </w:r>
+            <w:r>
+              <w:rPr>
+                <w:noProof/>
+                <w:webHidden/>
+              </w:rPr>
+              <w:fldChar w:fldCharType="begin"/>
+            </w:r>
+            <w:r>
+              <w:rPr>
+                <w:noProof/>
+                <w:webHidden/>
+              </w:rPr>
+              <w:instrText xml:space="preserve"> PAGEREF _Toc532234385 \h </w:instrText>
+            </w:r>
+            <w:r>
+              <w:rPr>
+                <w:noProof/>
+                <w:webHidden/>
+              </w:rPr>
+            </w:r>
+            <w:r>
+              <w:rPr>
+                <w:noProof/>
+                <w:webHidden/>
+              </w:rPr>
+              <w:fldChar w:fldCharType="separate"/>
+            </w:r>
+            <w:r>
+              <w:rPr>
+                <w:noProof/>
+                <w:webHidden/>
+              </w:rPr>
+              <w:t>8</w:t>
+            </w:r>
+            <w:r>
+              <w:rPr>
+                <w:noProof/>
+                <w:webHidden/>
+              </w:rPr>
+              <w:fldChar w:fldCharType="end"/>
+            </w:r>
+          </w:hyperlink>
+        </w:p>
+        <w:p>
+          <w:pPr>
+            <w:pStyle w:val="TOC3"/>
+            <w:tabs>
+              <w:tab w:val="left" w:pos="1320"/>
+              <w:tab w:val="right" w:leader="dot" w:pos="9350"/>
+            </w:tabs>
+            <w:rPr>
+              <w:rFonts w:eastAsiaTheme="minorEastAsia"/>
+              <w:noProof/>
+            </w:rPr>
+          </w:pPr>
+          <w:hyperlink w:anchor="_Toc532234386" w:history="1">
+            <w:r>
+              <w:rPr>
+                <w:rStyle w:val="Hyperlink"/>
+                <w:noProof/>
+              </w:rPr>
+              <w:t>4.3.4</w:t>
+            </w:r>
+            <w:r>
+              <w:rPr>
+                <w:rFonts w:eastAsiaTheme="minorEastAsia"/>
+                <w:noProof/>
+              </w:rPr>
+              <w:tab/>
+            </w:r>
+            <w:r>
+              <w:rPr>
+                <w:rStyle w:val="Hyperlink"/>
+                <w:noProof/>
+              </w:rPr>
+              <w:t>Muck</w:t>
+            </w:r>
+            <w:r>
+              <w:rPr>
+                <w:noProof/>
+                <w:webHidden/>
+              </w:rPr>
+              <w:tab/>
+            </w:r>
+            <w:r>
+              <w:rPr>
+                <w:noProof/>
+                <w:webHidden/>
+              </w:rPr>
+              <w:fldChar w:fldCharType="begin"/>
+            </w:r>
+            <w:r>
+              <w:rPr>
+                <w:noProof/>
+                <w:webHidden/>
+              </w:rPr>
+              <w:instrText xml:space="preserve"> PAGEREF _Toc532234386 \h </w:instrText>
+            </w:r>
+            <w:r>
+              <w:rPr>
+                <w:noProof/>
+                <w:webHidden/>
+              </w:rPr>
+            </w:r>
+            <w:r>
+              <w:rPr>
+                <w:noProof/>
+                <w:webHidden/>
+              </w:rPr>
+              <w:fldChar w:fldCharType="separate"/>
+            </w:r>
+            <w:r>
+              <w:rPr>
+                <w:noProof/>
+                <w:webHidden/>
+              </w:rPr>
+              <w:t>9</w:t>
+            </w:r>
+            <w:r>
+              <w:rPr>
+                <w:noProof/>
+                <w:webHidden/>
+              </w:rPr>
+              <w:fldChar w:fldCharType="end"/>
+            </w:r>
+          </w:hyperlink>
+        </w:p>
+        <w:p>
+          <w:pPr>
+            <w:pStyle w:val="TOC3"/>
+            <w:tabs>
+              <w:tab w:val="left" w:pos="1320"/>
+              <w:tab w:val="right" w:leader="dot" w:pos="9350"/>
+            </w:tabs>
+            <w:rPr>
+              <w:rFonts w:eastAsiaTheme="minorEastAsia"/>
+              <w:noProof/>
+            </w:rPr>
+          </w:pPr>
+          <w:hyperlink w:anchor="_Toc532234387" w:history="1">
+            <w:r>
+              <w:rPr>
+                <w:rStyle w:val="Hyperlink"/>
+                <w:noProof/>
+              </w:rPr>
+              <w:t>4.3.5</w:t>
+            </w:r>
+            <w:r>
+              <w:rPr>
+                <w:rFonts w:eastAsiaTheme="minorEastAsia"/>
+                <w:noProof/>
+              </w:rPr>
+              <w:tab/>
+            </w:r>
+            <w:r>
+              <w:rPr>
+                <w:rStyle w:val="Hyperlink"/>
+                <w:noProof/>
+              </w:rPr>
+              <w:t>Show Cards</w:t>
+            </w:r>
+            <w:r>
+              <w:rPr>
+                <w:noProof/>
+                <w:webHidden/>
+              </w:rPr>
+              <w:tab/>
+            </w:r>
+            <w:r>
+              <w:rPr>
+                <w:noProof/>
+                <w:webHidden/>
+              </w:rPr>
+              <w:fldChar w:fldCharType="begin"/>
+            </w:r>
+            <w:r>
+              <w:rPr>
+                <w:noProof/>
+                <w:webHidden/>
+              </w:rPr>
+              <w:instrText xml:space="preserve"> PAGEREF _Toc532234387 \h </w:instrText>
+            </w:r>
+            <w:r>
+              <w:rPr>
+                <w:noProof/>
+                <w:webHidden/>
+              </w:rPr>
+            </w:r>
+            <w:r>
+              <w:rPr>
+                <w:noProof/>
+                <w:webHidden/>
+              </w:rPr>
+              <w:fldChar w:fldCharType="separate"/>
+            </w:r>
+            <w:r>
+              <w:rPr>
+                <w:noProof/>
+                <w:webHidden/>
+              </w:rPr>
+              <w:t>10</w:t>
+            </w:r>
+            <w:r>
+              <w:rPr>
+                <w:noProof/>
+                <w:webHidden/>
+              </w:rPr>
+              <w:fldChar w:fldCharType="end"/>
+            </w:r>
+          </w:hyperlink>
+        </w:p>
+        <w:p>
+          <w:pPr>
+            <w:pStyle w:val="TOC3"/>
+            <w:tabs>
+              <w:tab w:val="left" w:pos="1320"/>
+              <w:tab w:val="right" w:leader="dot" w:pos="9350"/>
+            </w:tabs>
+            <w:rPr>
+              <w:rFonts w:eastAsiaTheme="minorEastAsia"/>
+              <w:noProof/>
+            </w:rPr>
+          </w:pPr>
+          <w:hyperlink w:anchor="_Toc532234388" w:history="1">
+            <w:r>
+              <w:rPr>
+                <w:rStyle w:val="Hyperlink"/>
+                <w:noProof/>
+              </w:rPr>
+              <w:t>4.3.6</w:t>
+            </w:r>
+            <w:r>
+              <w:rPr>
+                <w:rFonts w:eastAsiaTheme="minorEastAsia"/>
+                <w:noProof/>
+              </w:rPr>
+              <w:tab/>
+            </w:r>
+            <w:r>
+              <w:rPr>
+                <w:rStyle w:val="Hyperlink"/>
+                <w:noProof/>
+              </w:rPr>
+              <w:t>End Game</w:t>
+            </w:r>
+            <w:r>
+              <w:rPr>
+                <w:noProof/>
+                <w:webHidden/>
+              </w:rPr>
+              <w:tab/>
+            </w:r>
+            <w:r>
+              <w:rPr>
+                <w:noProof/>
+                <w:webHidden/>
+              </w:rPr>
+              <w:fldChar w:fldCharType="begin"/>
+            </w:r>
+            <w:r>
+              <w:rPr>
+                <w:noProof/>
+                <w:webHidden/>
+              </w:rPr>
+              <w:instrText xml:space="preserve"> PAGEREF _Toc532234388 \h </w:instrText>
+            </w:r>
+            <w:r>
+              <w:rPr>
+                <w:noProof/>
+                <w:webHidden/>
+              </w:rPr>
+            </w:r>
+            <w:r>
+              <w:rPr>
+                <w:noProof/>
+                <w:webHidden/>
+              </w:rPr>
+              <w:fldChar w:fldCharType="separate"/>
+            </w:r>
+            <w:r>
+              <w:rPr>
+                <w:noProof/>
+                <w:webHidden/>
+              </w:rPr>
+              <w:t>11</w:t>
             </w:r>
             <w:r>
               <w:rPr>
@@ -768,7 +1274,7 @@
               <w:noProof/>
             </w:rPr>
           </w:pPr>
-          <w:hyperlink w:anchor="_Toc532199324" w:history="1">
+          <w:hyperlink w:anchor="_Toc532234389" w:history="1">
             <w:r>
               <w:rPr>
                 <w:rStyle w:val="Hyperlink"/>
@@ -788,7 +1294,7 @@
                 <w:rStyle w:val="Hyperlink"/>
                 <w:noProof/>
               </w:rPr>
-              <w:t>Actions during a hand</w:t>
+              <w:t>Actions while in lobby</w:t>
             </w:r>
             <w:r>
               <w:rPr>
@@ -809,7 +1315,7 @@
                 <w:noProof/>
                 <w:webHidden/>
               </w:rPr>
-              <w:instrText xml:space="preserve"> PAGEREF _Toc532199324 \h </w:instrText>
+              <w:instrText xml:space="preserve"> PAGEREF _Toc532234389 \h </w:instrText>
             </w:r>
             <w:r>
               <w:rPr>
@@ -829,7 +1335,7 @@
                 <w:noProof/>
                 <w:webHidden/>
               </w:rPr>
-              <w:t>4</w:t>
+              <w:t>11</w:t>
             </w:r>
             <w:r>
               <w:rPr>
@@ -842,9 +1348,9 @@
         </w:p>
         <w:p>
           <w:pPr>
-            <w:pStyle w:val="TOC3"/>
+            <w:pStyle w:val="TOC1"/>
             <w:tabs>
-              <w:tab w:val="left" w:pos="1320"/>
+              <w:tab w:val="left" w:pos="440"/>
               <w:tab w:val="right" w:leader="dot" w:pos="9350"/>
             </w:tabs>
             <w:rPr>
@@ -852,13 +1358,13 @@
               <w:noProof/>
             </w:rPr>
           </w:pPr>
-          <w:hyperlink w:anchor="_Toc532199325" w:history="1">
+          <w:hyperlink w:anchor="_Toc532234390" w:history="1">
             <w:r>
               <w:rPr>
                 <w:rStyle w:val="Hyperlink"/>
                 <w:noProof/>
               </w:rPr>
-              <w:t>4.4.1</w:t>
+              <w:t>5</w:t>
             </w:r>
             <w:r>
               <w:rPr>
@@ -872,7 +1378,7 @@
                 <w:rStyle w:val="Hyperlink"/>
                 <w:noProof/>
               </w:rPr>
-              <w:t>Call</w:t>
+              <w:t>Rules of the game</w:t>
             </w:r>
             <w:r>
               <w:rPr>
@@ -893,7 +1399,7 @@
                 <w:noProof/>
                 <w:webHidden/>
               </w:rPr>
-              <w:instrText xml:space="preserve"> PAGEREF _Toc532199325 \h </w:instrText>
+              <w:instrText xml:space="preserve"> PAGEREF _Toc532234390 \h </w:instrText>
             </w:r>
             <w:r>
               <w:rPr>
@@ -913,511 +1419,7 @@
                 <w:noProof/>
                 <w:webHidden/>
               </w:rPr>
-              <w:t>4</w:t>
-            </w:r>
-            <w:r>
-              <w:rPr>
-                <w:noProof/>
-                <w:webHidden/>
-              </w:rPr>
-              <w:fldChar w:fldCharType="end"/>
-            </w:r>
-          </w:hyperlink>
-        </w:p>
-        <w:p>
-          <w:pPr>
-            <w:pStyle w:val="TOC3"/>
-            <w:tabs>
-              <w:tab w:val="left" w:pos="1320"/>
-              <w:tab w:val="right" w:leader="dot" w:pos="9350"/>
-            </w:tabs>
-            <w:rPr>
-              <w:rFonts w:eastAsiaTheme="minorEastAsia"/>
-              <w:noProof/>
-            </w:rPr>
-          </w:pPr>
-          <w:hyperlink w:anchor="_Toc532199326" w:history="1">
-            <w:r>
-              <w:rPr>
-                <w:rStyle w:val="Hyperlink"/>
-                <w:noProof/>
-              </w:rPr>
-              <w:t>4.4.2</w:t>
-            </w:r>
-            <w:r>
-              <w:rPr>
-                <w:rFonts w:eastAsiaTheme="minorEastAsia"/>
-                <w:noProof/>
-              </w:rPr>
-              <w:tab/>
-            </w:r>
-            <w:r>
-              <w:rPr>
-                <w:rStyle w:val="Hyperlink"/>
-                <w:noProof/>
-              </w:rPr>
-              <w:t>Raise</w:t>
-            </w:r>
-            <w:r>
-              <w:rPr>
-                <w:noProof/>
-                <w:webHidden/>
-              </w:rPr>
-              <w:tab/>
-            </w:r>
-            <w:r>
-              <w:rPr>
-                <w:noProof/>
-                <w:webHidden/>
-              </w:rPr>
-              <w:fldChar w:fldCharType="begin"/>
-            </w:r>
-            <w:r>
-              <w:rPr>
-                <w:noProof/>
-                <w:webHidden/>
-              </w:rPr>
-              <w:instrText xml:space="preserve"> PAGEREF _Toc532199326 \h </w:instrText>
-            </w:r>
-            <w:r>
-              <w:rPr>
-                <w:noProof/>
-                <w:webHidden/>
-              </w:rPr>
-            </w:r>
-            <w:r>
-              <w:rPr>
-                <w:noProof/>
-                <w:webHidden/>
-              </w:rPr>
-              <w:fldChar w:fldCharType="separate"/>
-            </w:r>
-            <w:r>
-              <w:rPr>
-                <w:noProof/>
-                <w:webHidden/>
-              </w:rPr>
-              <w:t>5</w:t>
-            </w:r>
-            <w:r>
-              <w:rPr>
-                <w:noProof/>
-                <w:webHidden/>
-              </w:rPr>
-              <w:fldChar w:fldCharType="end"/>
-            </w:r>
-          </w:hyperlink>
-        </w:p>
-        <w:p>
-          <w:pPr>
-            <w:pStyle w:val="TOC3"/>
-            <w:tabs>
-              <w:tab w:val="left" w:pos="1320"/>
-              <w:tab w:val="right" w:leader="dot" w:pos="9350"/>
-            </w:tabs>
-            <w:rPr>
-              <w:rFonts w:eastAsiaTheme="minorEastAsia"/>
-              <w:noProof/>
-            </w:rPr>
-          </w:pPr>
-          <w:hyperlink w:anchor="_Toc532199327" w:history="1">
-            <w:r>
-              <w:rPr>
-                <w:rStyle w:val="Hyperlink"/>
-                <w:noProof/>
-              </w:rPr>
-              <w:t>4.4.3</w:t>
-            </w:r>
-            <w:r>
-              <w:rPr>
-                <w:rFonts w:eastAsiaTheme="minorEastAsia"/>
-                <w:noProof/>
-              </w:rPr>
-              <w:tab/>
-            </w:r>
-            <w:r>
-              <w:rPr>
-                <w:rStyle w:val="Hyperlink"/>
-                <w:noProof/>
-              </w:rPr>
-              <w:t>Fold</w:t>
-            </w:r>
-            <w:r>
-              <w:rPr>
-                <w:noProof/>
-                <w:webHidden/>
-              </w:rPr>
-              <w:tab/>
-            </w:r>
-            <w:r>
-              <w:rPr>
-                <w:noProof/>
-                <w:webHidden/>
-              </w:rPr>
-              <w:fldChar w:fldCharType="begin"/>
-            </w:r>
-            <w:r>
-              <w:rPr>
-                <w:noProof/>
-                <w:webHidden/>
-              </w:rPr>
-              <w:instrText xml:space="preserve"> PAGEREF _Toc532199327 \h </w:instrText>
-            </w:r>
-            <w:r>
-              <w:rPr>
-                <w:noProof/>
-                <w:webHidden/>
-              </w:rPr>
-            </w:r>
-            <w:r>
-              <w:rPr>
-                <w:noProof/>
-                <w:webHidden/>
-              </w:rPr>
-              <w:fldChar w:fldCharType="separate"/>
-            </w:r>
-            <w:r>
-              <w:rPr>
-                <w:noProof/>
-                <w:webHidden/>
-              </w:rPr>
-              <w:t>6</w:t>
-            </w:r>
-            <w:r>
-              <w:rPr>
-                <w:noProof/>
-                <w:webHidden/>
-              </w:rPr>
-              <w:fldChar w:fldCharType="end"/>
-            </w:r>
-          </w:hyperlink>
-        </w:p>
-        <w:p>
-          <w:pPr>
-            <w:pStyle w:val="TOC3"/>
-            <w:tabs>
-              <w:tab w:val="left" w:pos="1320"/>
-              <w:tab w:val="right" w:leader="dot" w:pos="9350"/>
-            </w:tabs>
-            <w:rPr>
-              <w:rFonts w:eastAsiaTheme="minorEastAsia"/>
-              <w:noProof/>
-            </w:rPr>
-          </w:pPr>
-          <w:hyperlink w:anchor="_Toc532199328" w:history="1">
-            <w:r>
-              <w:rPr>
-                <w:rStyle w:val="Hyperlink"/>
-                <w:noProof/>
-              </w:rPr>
-              <w:t>4.4.4</w:t>
-            </w:r>
-            <w:r>
-              <w:rPr>
-                <w:rFonts w:eastAsiaTheme="minorEastAsia"/>
-                <w:noProof/>
-              </w:rPr>
-              <w:tab/>
-            </w:r>
-            <w:r>
-              <w:rPr>
-                <w:rStyle w:val="Hyperlink"/>
-                <w:noProof/>
-              </w:rPr>
-              <w:t>Muck</w:t>
-            </w:r>
-            <w:r>
-              <w:rPr>
-                <w:noProof/>
-                <w:webHidden/>
-              </w:rPr>
-              <w:tab/>
-            </w:r>
-            <w:r>
-              <w:rPr>
-                <w:noProof/>
-                <w:webHidden/>
-              </w:rPr>
-              <w:fldChar w:fldCharType="begin"/>
-            </w:r>
-            <w:r>
-              <w:rPr>
-                <w:noProof/>
-                <w:webHidden/>
-              </w:rPr>
-              <w:instrText xml:space="preserve"> PAGEREF _Toc532199328 \h </w:instrText>
-            </w:r>
-            <w:r>
-              <w:rPr>
-                <w:noProof/>
-                <w:webHidden/>
-              </w:rPr>
-            </w:r>
-            <w:r>
-              <w:rPr>
-                <w:noProof/>
-                <w:webHidden/>
-              </w:rPr>
-              <w:fldChar w:fldCharType="separate"/>
-            </w:r>
-            <w:r>
-              <w:rPr>
-                <w:noProof/>
-                <w:webHidden/>
-              </w:rPr>
-              <w:t>7</w:t>
-            </w:r>
-            <w:r>
-              <w:rPr>
-                <w:noProof/>
-                <w:webHidden/>
-              </w:rPr>
-              <w:fldChar w:fldCharType="end"/>
-            </w:r>
-          </w:hyperlink>
-        </w:p>
-        <w:p>
-          <w:pPr>
-            <w:pStyle w:val="TOC3"/>
-            <w:tabs>
-              <w:tab w:val="left" w:pos="1320"/>
-              <w:tab w:val="right" w:leader="dot" w:pos="9350"/>
-            </w:tabs>
-            <w:rPr>
-              <w:rFonts w:eastAsiaTheme="minorEastAsia"/>
-              <w:noProof/>
-            </w:rPr>
-          </w:pPr>
-          <w:hyperlink w:anchor="_Toc532199329" w:history="1">
-            <w:r>
-              <w:rPr>
-                <w:rStyle w:val="Hyperlink"/>
-                <w:noProof/>
-              </w:rPr>
-              <w:t>4.4.5</w:t>
-            </w:r>
-            <w:r>
-              <w:rPr>
-                <w:rFonts w:eastAsiaTheme="minorEastAsia"/>
-                <w:noProof/>
-              </w:rPr>
-              <w:tab/>
-            </w:r>
-            <w:r>
-              <w:rPr>
-                <w:rStyle w:val="Hyperlink"/>
-                <w:noProof/>
-              </w:rPr>
-              <w:t>Ante</w:t>
-            </w:r>
-            <w:r>
-              <w:rPr>
-                <w:noProof/>
-                <w:webHidden/>
-              </w:rPr>
-              <w:tab/>
-            </w:r>
-            <w:r>
-              <w:rPr>
-                <w:noProof/>
-                <w:webHidden/>
-              </w:rPr>
-              <w:fldChar w:fldCharType="begin"/>
-            </w:r>
-            <w:r>
-              <w:rPr>
-                <w:noProof/>
-                <w:webHidden/>
-              </w:rPr>
-              <w:instrText xml:space="preserve"> PAGEREF _Toc532199329 \h </w:instrText>
-            </w:r>
-            <w:r>
-              <w:rPr>
-                <w:noProof/>
-                <w:webHidden/>
-              </w:rPr>
-            </w:r>
-            <w:r>
-              <w:rPr>
-                <w:noProof/>
-                <w:webHidden/>
-              </w:rPr>
-              <w:fldChar w:fldCharType="separate"/>
-            </w:r>
-            <w:r>
-              <w:rPr>
-                <w:noProof/>
-                <w:webHidden/>
-              </w:rPr>
-              <w:t>8</w:t>
-            </w:r>
-            <w:r>
-              <w:rPr>
-                <w:noProof/>
-                <w:webHidden/>
-              </w:rPr>
-              <w:fldChar w:fldCharType="end"/>
-            </w:r>
-          </w:hyperlink>
-        </w:p>
-        <w:p>
-          <w:pPr>
-            <w:pStyle w:val="TOC3"/>
-            <w:tabs>
-              <w:tab w:val="left" w:pos="1320"/>
-              <w:tab w:val="right" w:leader="dot" w:pos="9350"/>
-            </w:tabs>
-            <w:rPr>
-              <w:rFonts w:eastAsiaTheme="minorEastAsia"/>
-              <w:noProof/>
-            </w:rPr>
-          </w:pPr>
-          <w:hyperlink w:anchor="_Toc532199330" w:history="1">
-            <w:r>
-              <w:rPr>
-                <w:rStyle w:val="Hyperlink"/>
-                <w:noProof/>
-              </w:rPr>
-              <w:t>4.4.6</w:t>
-            </w:r>
-            <w:r>
-              <w:rPr>
-                <w:rFonts w:eastAsiaTheme="minorEastAsia"/>
-                <w:noProof/>
-              </w:rPr>
-              <w:tab/>
-            </w:r>
-            <w:r>
-              <w:rPr>
-                <w:rStyle w:val="Hyperlink"/>
-                <w:noProof/>
-              </w:rPr>
-              <w:t>Leave table</w:t>
-            </w:r>
-            <w:r>
-              <w:rPr>
-                <w:noProof/>
-                <w:webHidden/>
-              </w:rPr>
-              <w:tab/>
-            </w:r>
-            <w:r>
-              <w:rPr>
-                <w:noProof/>
-                <w:webHidden/>
-              </w:rPr>
-              <w:fldChar w:fldCharType="begin"/>
-            </w:r>
-            <w:r>
-              <w:rPr>
-                <w:noProof/>
-                <w:webHidden/>
-              </w:rPr>
-              <w:instrText xml:space="preserve"> PAGEREF _Toc532199330 \h </w:instrText>
-            </w:r>
-            <w:r>
-              <w:rPr>
-                <w:noProof/>
-                <w:webHidden/>
-              </w:rPr>
-            </w:r>
-            <w:r>
-              <w:rPr>
-                <w:noProof/>
-                <w:webHidden/>
-              </w:rPr>
-              <w:fldChar w:fldCharType="separate"/>
-            </w:r>
-            <w:r>
-              <w:rPr>
-                <w:noProof/>
-                <w:webHidden/>
-              </w:rPr>
-              <w:t>9</w:t>
-            </w:r>
-            <w:r>
-              <w:rPr>
-                <w:noProof/>
-                <w:webHidden/>
-              </w:rPr>
-              <w:fldChar w:fldCharType="end"/>
-            </w:r>
-          </w:hyperlink>
-        </w:p>
-        <w:p>
-          <w:pPr>
-            <w:pStyle w:val="TOC3"/>
-            <w:tabs>
-              <w:tab w:val="left" w:pos="1320"/>
-              <w:tab w:val="right" w:leader="dot" w:pos="9350"/>
-            </w:tabs>
-            <w:rPr>
-              <w:rFonts w:eastAsiaTheme="minorEastAsia"/>
-              <w:noProof/>
-            </w:rPr>
-          </w:pPr>
-          <w:hyperlink w:anchor="_Toc532199331" w:history="1">
-            <w:r>
-              <w:rPr>
-                <w:rStyle w:val="Hyperlink"/>
-                <w:noProof/>
-              </w:rPr>
-              <w:t>4.4.7</w:t>
-            </w:r>
-            <w:r>
-              <w:rPr>
-                <w:rFonts w:eastAsiaTheme="minorEastAsia"/>
-                <w:noProof/>
-              </w:rPr>
-              <w:tab/>
-            </w:r>
-            <w:r>
-              <w:rPr>
-                <w:rStyle w:val="Hyperlink"/>
-                <w:noProof/>
-              </w:rPr>
-              <w:t>End Game</w:t>
-            </w:r>
-            <w:r>
-              <w:rPr>
-                <w:noProof/>
-                <w:webHidden/>
-              </w:rPr>
-              <w:tab/>
-            </w:r>
-            <w:r>
-              <w:rPr>
-                <w:noProof/>
-                <w:webHidden/>
-              </w:rPr>
-              <w:fldChar w:fldCharType="begin"/>
-            </w:r>
-            <w:r>
-              <w:rPr>
-                <w:noProof/>
-                <w:webHidden/>
-              </w:rPr>
-              <w:instrText xml:space="preserve"> PAGEREF _Toc532199331 \h </w:instrText>
-            </w:r>
-            <w:r>
-              <w:rPr>
-                <w:noProof/>
-                <w:webHidden/>
-              </w:rPr>
-            </w:r>
-            <w:r>
-              <w:rPr>
-                <w:noProof/>
-                <w:webHidden/>
-              </w:rPr>
-              <w:fldChar w:fldCharType="separate"/>
-            </w:r>
-            <w:r>
-              <w:rPr>
-                <w:noProof/>
-                <w:webHidden/>
-              </w:rPr>
-              <w:t>10</w:t>
+              <w:t>12</w:t>
             </w:r>
             <w:r>
               <w:rPr>
@@ -1440,13 +1442,13 @@
               <w:noProof/>
             </w:rPr>
           </w:pPr>
-          <w:hyperlink w:anchor="_Toc532199332" w:history="1">
+          <w:hyperlink w:anchor="_Toc532234391" w:history="1">
             <w:r>
               <w:rPr>
                 <w:rStyle w:val="Hyperlink"/>
                 <w:noProof/>
               </w:rPr>
-              <w:t>4.5</w:t>
+              <w:t>5.1</w:t>
             </w:r>
             <w:r>
               <w:rPr>
@@ -1460,7 +1462,7 @@
                 <w:rStyle w:val="Hyperlink"/>
                 <w:noProof/>
               </w:rPr>
-              <w:t>Actions while in lobby</w:t>
+              <w:t>OBJECT OF THE GAME</w:t>
             </w:r>
             <w:r>
               <w:rPr>
@@ -1481,7 +1483,7 @@
                 <w:noProof/>
                 <w:webHidden/>
               </w:rPr>
-              <w:instrText xml:space="preserve"> PAGEREF _Toc532199332 \h </w:instrText>
+              <w:instrText xml:space="preserve"> PAGEREF _Toc532234391 \h </w:instrText>
             </w:r>
             <w:r>
               <w:rPr>
@@ -1501,91 +1503,7 @@
                 <w:noProof/>
                 <w:webHidden/>
               </w:rPr>
-              <w:t>11</w:t>
-            </w:r>
-            <w:r>
-              <w:rPr>
-                <w:noProof/>
-                <w:webHidden/>
-              </w:rPr>
-              <w:fldChar w:fldCharType="end"/>
-            </w:r>
-          </w:hyperlink>
-        </w:p>
-        <w:p>
-          <w:pPr>
-            <w:pStyle w:val="TOC1"/>
-            <w:tabs>
-              <w:tab w:val="left" w:pos="440"/>
-              <w:tab w:val="right" w:leader="dot" w:pos="9350"/>
-            </w:tabs>
-            <w:rPr>
-              <w:rFonts w:eastAsiaTheme="minorEastAsia"/>
-              <w:noProof/>
-            </w:rPr>
-          </w:pPr>
-          <w:hyperlink w:anchor="_Toc532199333" w:history="1">
-            <w:r>
-              <w:rPr>
-                <w:rStyle w:val="Hyperlink"/>
-                <w:noProof/>
-              </w:rPr>
-              <w:t>5</w:t>
-            </w:r>
-            <w:r>
-              <w:rPr>
-                <w:rFonts w:eastAsiaTheme="minorEastAsia"/>
-                <w:noProof/>
-              </w:rPr>
-              <w:tab/>
-            </w:r>
-            <w:r>
-              <w:rPr>
-                <w:rStyle w:val="Hyperlink"/>
-                <w:noProof/>
-              </w:rPr>
-              <w:t>Rules of the game</w:t>
-            </w:r>
-            <w:r>
-              <w:rPr>
-                <w:noProof/>
-                <w:webHidden/>
-              </w:rPr>
-              <w:tab/>
-            </w:r>
-            <w:r>
-              <w:rPr>
-                <w:noProof/>
-                <w:webHidden/>
-              </w:rPr>
-              <w:fldChar w:fldCharType="begin"/>
-            </w:r>
-            <w:r>
-              <w:rPr>
-                <w:noProof/>
-                <w:webHidden/>
-              </w:rPr>
-              <w:instrText xml:space="preserve"> PAGEREF _Toc532199333 \h </w:instrText>
-            </w:r>
-            <w:r>
-              <w:rPr>
-                <w:noProof/>
-                <w:webHidden/>
-              </w:rPr>
-            </w:r>
-            <w:r>
-              <w:rPr>
-                <w:noProof/>
-                <w:webHidden/>
-              </w:rPr>
-              <w:fldChar w:fldCharType="separate"/>
-            </w:r>
-            <w:r>
-              <w:rPr>
-                <w:noProof/>
-                <w:webHidden/>
-              </w:rPr>
-              <w:t>11</w:t>
+              <w:t>12</w:t>
             </w:r>
             <w:r>
               <w:rPr>
@@ -1608,13 +1526,13 @@
               <w:noProof/>
             </w:rPr>
           </w:pPr>
-          <w:hyperlink w:anchor="_Toc532199334" w:history="1">
+          <w:hyperlink w:anchor="_Toc532234392" w:history="1">
             <w:r>
               <w:rPr>
                 <w:rStyle w:val="Hyperlink"/>
                 <w:noProof/>
               </w:rPr>
-              <w:t>5.1</w:t>
+              <w:t>5.2</w:t>
             </w:r>
             <w:r>
               <w:rPr>
@@ -1628,7 +1546,7 @@
                 <w:rStyle w:val="Hyperlink"/>
                 <w:noProof/>
               </w:rPr>
-              <w:t>OBJECT OF THE GAME</w:t>
+              <w:t>THE DEAL</w:t>
             </w:r>
             <w:r>
               <w:rPr>
@@ -1649,7 +1567,7 @@
                 <w:noProof/>
                 <w:webHidden/>
               </w:rPr>
-              <w:instrText xml:space="preserve"> PAGEREF _Toc532199334 \h </w:instrText>
+              <w:instrText xml:space="preserve"> PAGEREF _Toc532234392 \h </w:instrText>
             </w:r>
             <w:r>
               <w:rPr>
@@ -1692,13 +1610,13 @@
               <w:noProof/>
             </w:rPr>
           </w:pPr>
-          <w:hyperlink w:anchor="_Toc532199335" w:history="1">
+          <w:hyperlink w:anchor="_Toc532234393" w:history="1">
             <w:r>
               <w:rPr>
                 <w:rStyle w:val="Hyperlink"/>
                 <w:noProof/>
               </w:rPr>
-              <w:t>5.2</w:t>
+              <w:t>5.3</w:t>
             </w:r>
             <w:r>
               <w:rPr>
@@ -1712,7 +1630,7 @@
                 <w:rStyle w:val="Hyperlink"/>
                 <w:noProof/>
               </w:rPr>
-              <w:t>THE DEAL</w:t>
+              <w:t>THE PLAY</w:t>
             </w:r>
             <w:r>
               <w:rPr>
@@ -1733,7 +1651,7 @@
                 <w:noProof/>
                 <w:webHidden/>
               </w:rPr>
-              <w:instrText xml:space="preserve"> PAGEREF _Toc532199335 \h </w:instrText>
+              <w:instrText xml:space="preserve"> PAGEREF _Toc532234393 \h </w:instrText>
             </w:r>
             <w:r>
               <w:rPr>
@@ -1776,13 +1694,13 @@
               <w:noProof/>
             </w:rPr>
           </w:pPr>
-          <w:hyperlink w:anchor="_Toc532199336" w:history="1">
+          <w:hyperlink w:anchor="_Toc532234394" w:history="1">
             <w:r>
               <w:rPr>
                 <w:rStyle w:val="Hyperlink"/>
                 <w:noProof/>
               </w:rPr>
-              <w:t>5.3</w:t>
+              <w:t>5.4</w:t>
             </w:r>
             <w:r>
               <w:rPr>
@@ -1796,7 +1714,7 @@
                 <w:rStyle w:val="Hyperlink"/>
                 <w:noProof/>
               </w:rPr>
-              <w:t>THE PLAY</w:t>
+              <w:t>POKER HAND</w:t>
             </w:r>
             <w:r>
               <w:rPr>
@@ -1817,91 +1735,7 @@
                 <w:noProof/>
                 <w:webHidden/>
               </w:rPr>
-              <w:instrText xml:space="preserve"> PAGEREF _Toc532199336 \h </w:instrText>
-            </w:r>
-            <w:r>
-              <w:rPr>
-                <w:noProof/>
-                <w:webHidden/>
-              </w:rPr>
-            </w:r>
-            <w:r>
-              <w:rPr>
-                <w:noProof/>
-                <w:webHidden/>
-              </w:rPr>
-              <w:fldChar w:fldCharType="separate"/>
-            </w:r>
-            <w:r>
-              <w:rPr>
-                <w:noProof/>
-                <w:webHidden/>
-              </w:rPr>
-              <w:t>12</w:t>
-            </w:r>
-            <w:r>
-              <w:rPr>
-                <w:noProof/>
-                <w:webHidden/>
-              </w:rPr>
-              <w:fldChar w:fldCharType="end"/>
-            </w:r>
-          </w:hyperlink>
-        </w:p>
-        <w:p>
-          <w:pPr>
-            <w:pStyle w:val="TOC2"/>
-            <w:tabs>
-              <w:tab w:val="left" w:pos="880"/>
-              <w:tab w:val="right" w:leader="dot" w:pos="9350"/>
-            </w:tabs>
-            <w:rPr>
-              <w:rFonts w:eastAsiaTheme="minorEastAsia"/>
-              <w:noProof/>
-            </w:rPr>
-          </w:pPr>
-          <w:hyperlink w:anchor="_Toc532199337" w:history="1">
-            <w:r>
-              <w:rPr>
-                <w:rStyle w:val="Hyperlink"/>
-                <w:noProof/>
-              </w:rPr>
-              <w:t>5.4</w:t>
-            </w:r>
-            <w:r>
-              <w:rPr>
-                <w:rFonts w:eastAsiaTheme="minorEastAsia"/>
-                <w:noProof/>
-              </w:rPr>
-              <w:tab/>
-            </w:r>
-            <w:r>
-              <w:rPr>
-                <w:rStyle w:val="Hyperlink"/>
-                <w:noProof/>
-              </w:rPr>
-              <w:t>POKER HAND</w:t>
-            </w:r>
-            <w:r>
-              <w:rPr>
-                <w:noProof/>
-                <w:webHidden/>
-              </w:rPr>
-              <w:tab/>
-            </w:r>
-            <w:r>
-              <w:rPr>
-                <w:noProof/>
-                <w:webHidden/>
-              </w:rPr>
-              <w:fldChar w:fldCharType="begin"/>
-            </w:r>
-            <w:r>
-              <w:rPr>
-                <w:noProof/>
-                <w:webHidden/>
-              </w:rPr>
-              <w:instrText xml:space="preserve"> PAGEREF _Toc532199337 \h </w:instrText>
+              <w:instrText xml:space="preserve"> PAGEREF _Toc532234394 \h </w:instrText>
             </w:r>
             <w:r>
               <w:rPr>
@@ -1967,7 +1801,7 @@
       <w:pPr>
         <w:pStyle w:val="Heading1"/>
       </w:pPr>
-      <w:bookmarkStart w:id="1" w:name="_Toc532199318"/>
+      <w:bookmarkStart w:id="1" w:name="_Toc532234377"/>
       <w:r>
         <w:lastRenderedPageBreak/>
         <w:t>Installation Instructions</w:t>
@@ -1978,7 +1812,7 @@
       <w:pPr>
         <w:pStyle w:val="Heading1"/>
       </w:pPr>
-      <w:bookmarkStart w:id="2" w:name="_Toc532199319"/>
+      <w:bookmarkStart w:id="2" w:name="_Toc532234378"/>
       <w:r>
         <w:t>Summary</w:t>
       </w:r>
@@ -1986,7 +1820,15 @@
     </w:p>
     <w:p>
       <w:r>
-        <w:t xml:space="preserve">This game will allow you to play seven card stud with up to 5 computer players.  See the </w:t>
+        <w:t xml:space="preserve">This game will allow you to play seven card </w:t>
+      </w:r>
+      <w:proofErr w:type="gramStart"/>
+      <w:r>
+        <w:t>stud</w:t>
+      </w:r>
+      <w:proofErr w:type="gramEnd"/>
+      <w:r>
+        <w:t xml:space="preserve"> with up to 5 computer players.  See the </w:t>
       </w:r>
       <w:hyperlink w:anchor="_Rules_of_the" w:history="1">
         <w:r>
@@ -2005,7 +1847,7 @@
         <w:pStyle w:val="Heading1"/>
       </w:pPr>
       <w:bookmarkStart w:id="3" w:name="_Rules_of_the"/>
-      <w:bookmarkStart w:id="4" w:name="_Toc532199320"/>
+      <w:bookmarkStart w:id="4" w:name="_Toc532234379"/>
       <w:bookmarkEnd w:id="3"/>
       <w:r>
         <w:t>How to play</w:t>
@@ -2017,7 +1859,7 @@
       <w:pPr>
         <w:pStyle w:val="Heading2"/>
       </w:pPr>
-      <w:bookmarkStart w:id="5" w:name="_Toc532199321"/>
+      <w:bookmarkStart w:id="5" w:name="_Toc532234380"/>
       <w:r>
         <w:t>Launching the game</w:t>
       </w:r>
@@ -2032,7 +1874,7 @@
       <w:pPr>
         <w:pStyle w:val="Heading2"/>
       </w:pPr>
-      <w:bookmarkStart w:id="6" w:name="_Toc532199322"/>
+      <w:bookmarkStart w:id="6" w:name="_Toc532234381"/>
       <w:r>
         <w:t>Starting a game</w:t>
       </w:r>
@@ -2040,10 +1882,13 @@
     </w:p>
     <w:p>
       <w:r>
-        <w:t>After the game is launched, you will see an option to start the g</w:t>
-      </w:r>
-      <w:r>
-        <w:t>ame.  See the screenshot below:</w:t>
+        <w:t xml:space="preserve">After the game is launched, </w:t>
+      </w:r>
+      <w:r>
+        <w:t>you will see a pop up asking for your name.  Fill out your desired name and click OK</w:t>
+      </w:r>
+      <w:r>
+        <w:t>:</w:t>
       </w:r>
     </w:p>
     <w:p>
@@ -2052,10 +1897,10 @@
           <w:noProof/>
         </w:rPr>
         <w:drawing>
-          <wp:inline distT="0" distB="0" distL="0" distR="0" wp14:anchorId="7FAC1585" wp14:editId="1D7FA5A2">
-            <wp:extent cx="5943600" cy="4761230"/>
-            <wp:effectExtent l="0" t="0" r="0" b="1270"/>
-            <wp:docPr id="12" name="Picture 12"/>
+          <wp:inline distT="0" distB="0" distL="0" distR="0" wp14:anchorId="7B5E4A40" wp14:editId="09554A0C">
+            <wp:extent cx="5943600" cy="4648835"/>
+            <wp:effectExtent l="0" t="0" r="0" b="0"/>
+            <wp:docPr id="2" name="Picture 2"/>
             <wp:cNvGraphicFramePr>
               <a:graphicFrameLocks xmlns:a="http://schemas.openxmlformats.org/drawingml/2006/main" noChangeAspect="1"/>
             </wp:cNvGraphicFramePr>
@@ -2075,7 +1920,7 @@
                   <pic:spPr>
                     <a:xfrm>
                       <a:off x="0" y="0"/>
-                      <a:ext cx="5943600" cy="4761230"/>
+                      <a:ext cx="5943600" cy="4648835"/>
                     </a:xfrm>
                     <a:prstGeom prst="rect">
                       <a:avLst/>
@@ -2088,28 +1933,11 @@
         </w:drawing>
       </w:r>
     </w:p>
-    <w:p>
-      <w:r>
-        <w:t>Click on the New Game button to start a new game.</w:t>
-      </w:r>
-    </w:p>
-    <w:p>
-      <w:pPr>
-        <w:pStyle w:val="Heading2"/>
-      </w:pPr>
-      <w:bookmarkStart w:id="7" w:name="_Toc532199323"/>
+    <w:p/>
+    <w:p>
       <w:r>
         <w:lastRenderedPageBreak/>
-        <w:t>Adding players</w:t>
-      </w:r>
-      <w:bookmarkEnd w:id="7"/>
-    </w:p>
-    <w:p>
-      <w:r>
-        <w:t>To add players you simply click on any of the Add Player buttons that are placed in the seats around the poker ta</w:t>
-      </w:r>
-      <w:r>
-        <w:t>ble.  See the screenshot below:</w:t>
+        <w:t>You will then be presented with the gaming area.  You can see yourself seated at the table, but before you can start a game you’ll need to add at least one more computer player.  To do that click the Add Player button:</w:t>
       </w:r>
     </w:p>
     <w:p>
@@ -2118,10 +1946,10 @@
           <w:noProof/>
         </w:rPr>
         <w:drawing>
-          <wp:inline distT="0" distB="0" distL="0" distR="0" wp14:anchorId="4BFF73EA" wp14:editId="0647208C">
-            <wp:extent cx="5943600" cy="4761230"/>
-            <wp:effectExtent l="0" t="0" r="0" b="1270"/>
-            <wp:docPr id="11" name="Picture 11"/>
+          <wp:inline distT="0" distB="0" distL="0" distR="0" wp14:anchorId="124A6E31" wp14:editId="7CC83F9A">
+            <wp:extent cx="5943600" cy="4648835"/>
+            <wp:effectExtent l="0" t="0" r="0" b="0"/>
+            <wp:docPr id="3" name="Picture 3"/>
             <wp:cNvGraphicFramePr>
               <a:graphicFrameLocks xmlns:a="http://schemas.openxmlformats.org/drawingml/2006/main" noChangeAspect="1"/>
             </wp:cNvGraphicFramePr>
@@ -2141,7 +1969,7 @@
                   <pic:spPr>
                     <a:xfrm>
                       <a:off x="0" y="0"/>
-                      <a:ext cx="5943600" cy="4761230"/>
+                      <a:ext cx="5943600" cy="4648835"/>
                     </a:xfrm>
                     <a:prstGeom prst="rect">
                       <a:avLst/>
@@ -2154,32 +1982,10 @@
         </w:drawing>
       </w:r>
     </w:p>
-    <w:p>
-      <w:pPr>
-        <w:pStyle w:val="Heading2"/>
-      </w:pPr>
-      <w:bookmarkStart w:id="8" w:name="_Toc532199324"/>
-      <w:r>
-        <w:t>Actions during a hand</w:t>
-      </w:r>
-      <w:bookmarkEnd w:id="8"/>
-    </w:p>
-    <w:p>
-      <w:pPr>
-        <w:pStyle w:val="Heading3"/>
-      </w:pPr>
-      <w:bookmarkStart w:id="9" w:name="_Toc532199325"/>
-      <w:r>
-        <w:t>Call</w:t>
-      </w:r>
-      <w:bookmarkEnd w:id="9"/>
-    </w:p>
-    <w:p>
-      <w:r>
-        <w:t xml:space="preserve"> Press this button to call</w:t>
-      </w:r>
-      <w:r>
-        <w:t>:</w:t>
+    <w:p/>
+    <w:p>
+      <w:r>
+        <w:t>This will add a new computer player to the game, and at this point you can begin the game if you choose to by clicking Start Game:</w:t>
       </w:r>
     </w:p>
     <w:p>
@@ -2189,10 +1995,10 @@
         </w:rPr>
         <w:lastRenderedPageBreak/>
         <w:drawing>
-          <wp:inline distT="0" distB="0" distL="0" distR="0" wp14:anchorId="655A17BF" wp14:editId="7AFCB277">
-            <wp:extent cx="5943600" cy="4761230"/>
-            <wp:effectExtent l="0" t="0" r="0" b="1270"/>
-            <wp:docPr id="23" name="Picture 23"/>
+          <wp:inline distT="0" distB="0" distL="0" distR="0" wp14:anchorId="0C0AD50F" wp14:editId="118BFEAC">
+            <wp:extent cx="5943600" cy="4648835"/>
+            <wp:effectExtent l="0" t="0" r="0" b="0"/>
+            <wp:docPr id="4" name="Picture 4"/>
             <wp:cNvGraphicFramePr>
               <a:graphicFrameLocks xmlns:a="http://schemas.openxmlformats.org/drawingml/2006/main" noChangeAspect="1"/>
             </wp:cNvGraphicFramePr>
@@ -2212,7 +2018,7 @@
                   <pic:spPr>
                     <a:xfrm>
                       <a:off x="0" y="0"/>
-                      <a:ext cx="5943600" cy="4761230"/>
+                      <a:ext cx="5943600" cy="4648835"/>
                     </a:xfrm>
                     <a:prstGeom prst="rect">
                       <a:avLst/>
@@ -2225,22 +2031,20 @@
         </w:drawing>
       </w:r>
     </w:p>
-    <w:p>
-      <w:pPr>
-        <w:pStyle w:val="Heading3"/>
-      </w:pPr>
-      <w:bookmarkStart w:id="10" w:name="_Toc532199326"/>
-      <w:r>
-        <w:t>Raise</w:t>
-      </w:r>
-      <w:bookmarkEnd w:id="10"/>
-    </w:p>
-    <w:p>
-      <w:r>
-        <w:t>Pres</w:t>
-      </w:r>
-      <w:r>
-        <w:t>s this button to raise the bet:</w:t>
+    <w:p/>
+    <w:p>
+      <w:pPr>
+        <w:pStyle w:val="Heading2"/>
+      </w:pPr>
+      <w:bookmarkStart w:id="7" w:name="_Toc532234382"/>
+      <w:r>
+        <w:t>Actions during a hand</w:t>
+      </w:r>
+      <w:bookmarkEnd w:id="7"/>
+    </w:p>
+    <w:p>
+      <w:r>
+        <w:t>After you click Start Game, the hand will begin.  You will see your cards laid out by your name.  You will also see the current money totals for each player in the game.  The table contains the round information, what the current bet is, with the total pot is at and whether it is your turn.</w:t>
       </w:r>
     </w:p>
     <w:p>
@@ -2250,10 +2054,10 @@
         </w:rPr>
         <w:lastRenderedPageBreak/>
         <w:drawing>
-          <wp:inline distT="0" distB="0" distL="0" distR="0" wp14:anchorId="7169ADC3" wp14:editId="24AE1992">
-            <wp:extent cx="5943600" cy="4761230"/>
-            <wp:effectExtent l="0" t="0" r="0" b="1270"/>
-            <wp:docPr id="22" name="Picture 22"/>
+          <wp:inline distT="0" distB="0" distL="0" distR="0" wp14:anchorId="1DC72801" wp14:editId="372EF086">
+            <wp:extent cx="5943600" cy="4699635"/>
+            <wp:effectExtent l="0" t="0" r="0" b="5715"/>
+            <wp:docPr id="6" name="Picture 6"/>
             <wp:cNvGraphicFramePr>
               <a:graphicFrameLocks xmlns:a="http://schemas.openxmlformats.org/drawingml/2006/main" noChangeAspect="1"/>
             </wp:cNvGraphicFramePr>
@@ -2273,7 +2077,7 @@
                   <pic:spPr>
                     <a:xfrm>
                       <a:off x="0" y="0"/>
-                      <a:ext cx="5943600" cy="4761230"/>
+                      <a:ext cx="5943600" cy="4699635"/>
                     </a:xfrm>
                     <a:prstGeom prst="rect">
                       <a:avLst/>
@@ -2286,23 +2090,19 @@
         </w:drawing>
       </w:r>
     </w:p>
-    <w:p/>
     <w:p>
       <w:pPr>
         <w:pStyle w:val="Heading3"/>
       </w:pPr>
-      <w:bookmarkStart w:id="11" w:name="_Toc532199327"/>
-      <w:r>
-        <w:t>Fold</w:t>
-      </w:r>
-      <w:bookmarkEnd w:id="11"/>
-    </w:p>
-    <w:p>
-      <w:r>
-        <w:t xml:space="preserve"> Press this button to fold your hand and remove yourself from the  hand</w:t>
-      </w:r>
-      <w:r>
-        <w:t>:</w:t>
+      <w:bookmarkStart w:id="8" w:name="_Toc532234383"/>
+      <w:r>
+        <w:t>Call</w:t>
+      </w:r>
+      <w:bookmarkEnd w:id="8"/>
+    </w:p>
+    <w:p>
+      <w:r>
+        <w:t>During your turn if you want to call, press the call button</w:t>
       </w:r>
     </w:p>
     <w:p>
@@ -2312,10 +2112,10 @@
         </w:rPr>
         <w:lastRenderedPageBreak/>
         <w:drawing>
-          <wp:inline distT="0" distB="0" distL="0" distR="0" wp14:anchorId="568C8811" wp14:editId="7CB06AA7">
-            <wp:extent cx="5943600" cy="4761230"/>
-            <wp:effectExtent l="0" t="0" r="0" b="1270"/>
-            <wp:docPr id="18" name="Picture 18"/>
+          <wp:inline distT="0" distB="0" distL="0" distR="0" wp14:anchorId="6847F44B" wp14:editId="547C17DE">
+            <wp:extent cx="5943600" cy="4648835"/>
+            <wp:effectExtent l="0" t="0" r="0" b="0"/>
+            <wp:docPr id="8" name="Picture 8"/>
             <wp:cNvGraphicFramePr>
               <a:graphicFrameLocks xmlns:a="http://schemas.openxmlformats.org/drawingml/2006/main" noChangeAspect="1"/>
             </wp:cNvGraphicFramePr>
@@ -2335,7 +2135,7 @@
                   <pic:spPr>
                     <a:xfrm>
                       <a:off x="0" y="0"/>
-                      <a:ext cx="5943600" cy="4761230"/>
+                      <a:ext cx="5943600" cy="4648835"/>
                     </a:xfrm>
                     <a:prstGeom prst="rect">
                       <a:avLst/>
@@ -2348,37 +2148,19 @@
         </w:drawing>
       </w:r>
     </w:p>
-    <w:p/>
-    <w:p/>
     <w:p>
       <w:pPr>
         <w:pStyle w:val="Heading3"/>
-        <w:numPr>
-          <w:ilvl w:val="0"/>
-          <w:numId w:val="0"/>
-        </w:numPr>
-        <w:ind w:left="720"/>
-      </w:pPr>
-      <w:r>
-        <w:t xml:space="preserve"> </w:t>
-      </w:r>
-    </w:p>
-    <w:p>
-      <w:pPr>
-        <w:pStyle w:val="Heading3"/>
-      </w:pPr>
-      <w:bookmarkStart w:id="12" w:name="_Toc532199328"/>
-      <w:r>
-        <w:t>Muck</w:t>
-      </w:r>
-      <w:bookmarkEnd w:id="12"/>
-    </w:p>
-    <w:p>
-      <w:r>
-        <w:t>Press this button to muck your cards</w:t>
-      </w:r>
-      <w:r>
-        <w:t>:</w:t>
+      </w:pPr>
+      <w:bookmarkStart w:id="9" w:name="_Toc532234384"/>
+      <w:r>
+        <w:t>Raise</w:t>
+      </w:r>
+      <w:bookmarkEnd w:id="9"/>
+    </w:p>
+    <w:p>
+      <w:r>
+        <w:t>If you want to raise the bet, click on the Raise button:</w:t>
       </w:r>
     </w:p>
     <w:p>
@@ -2388,10 +2170,10 @@
         </w:rPr>
         <w:lastRenderedPageBreak/>
         <w:drawing>
-          <wp:inline distT="0" distB="0" distL="0" distR="0" wp14:anchorId="1E1E2B0E" wp14:editId="24F1509F">
-            <wp:extent cx="5943600" cy="4761230"/>
-            <wp:effectExtent l="0" t="0" r="0" b="1270"/>
-            <wp:docPr id="21" name="Picture 21"/>
+          <wp:inline distT="0" distB="0" distL="0" distR="0" wp14:anchorId="18FEB208" wp14:editId="10E9B4C2">
+            <wp:extent cx="5943600" cy="4648835"/>
+            <wp:effectExtent l="0" t="0" r="0" b="0"/>
+            <wp:docPr id="9" name="Picture 9"/>
             <wp:cNvGraphicFramePr>
               <a:graphicFrameLocks xmlns:a="http://schemas.openxmlformats.org/drawingml/2006/main" noChangeAspect="1"/>
             </wp:cNvGraphicFramePr>
@@ -2411,7 +2193,7 @@
                   <pic:spPr>
                     <a:xfrm>
                       <a:off x="0" y="0"/>
-                      <a:ext cx="5943600" cy="4761230"/>
+                      <a:ext cx="5943600" cy="4648835"/>
                     </a:xfrm>
                     <a:prstGeom prst="rect">
                       <a:avLst/>
@@ -2424,20 +2206,27 @@
         </w:drawing>
       </w:r>
     </w:p>
+    <w:p/>
+    <w:p/>
     <w:p>
       <w:pPr>
         <w:pStyle w:val="Heading3"/>
       </w:pPr>
-      <w:bookmarkStart w:id="13" w:name="_Toc532199329"/>
-      <w:r>
-        <w:t>Ante</w:t>
-      </w:r>
-      <w:bookmarkEnd w:id="13"/>
-    </w:p>
-    <w:p>
-      <w:r>
-        <w:t>Press this button to place an ante at the beginning of a hand</w:t>
-      </w:r>
+      <w:bookmarkStart w:id="10" w:name="_Toc532234385"/>
+      <w:r>
+        <w:t>Fold</w:t>
+      </w:r>
+      <w:bookmarkEnd w:id="10"/>
+    </w:p>
+    <w:p>
+      <w:r>
+        <w:t xml:space="preserve"> Press this button to fold your hand and remove yourself from </w:t>
+      </w:r>
+      <w:proofErr w:type="gramStart"/>
+      <w:r>
+        <w:t>the  hand</w:t>
+      </w:r>
+      <w:proofErr w:type="gramEnd"/>
       <w:r>
         <w:t>:</w:t>
       </w:r>
@@ -2449,10 +2238,10 @@
         </w:rPr>
         <w:lastRenderedPageBreak/>
         <w:drawing>
-          <wp:inline distT="0" distB="0" distL="0" distR="0" wp14:anchorId="4A77787E" wp14:editId="0CDB3E5F">
-            <wp:extent cx="5943600" cy="4761230"/>
-            <wp:effectExtent l="0" t="0" r="0" b="1270"/>
-            <wp:docPr id="20" name="Picture 20"/>
+          <wp:inline distT="0" distB="0" distL="0" distR="0" wp14:anchorId="2CD730A6" wp14:editId="3553FBF3">
+            <wp:extent cx="5943600" cy="4648835"/>
+            <wp:effectExtent l="0" t="0" r="0" b="0"/>
+            <wp:docPr id="13" name="Picture 13"/>
             <wp:cNvGraphicFramePr>
               <a:graphicFrameLocks xmlns:a="http://schemas.openxmlformats.org/drawingml/2006/main" noChangeAspect="1"/>
             </wp:cNvGraphicFramePr>
@@ -2472,7 +2261,7 @@
                   <pic:spPr>
                     <a:xfrm>
                       <a:off x="0" y="0"/>
-                      <a:ext cx="5943600" cy="4761230"/>
+                      <a:ext cx="5943600" cy="4648835"/>
                     </a:xfrm>
                     <a:prstGeom prst="rect">
                       <a:avLst/>
@@ -2485,19 +2274,49 @@
         </w:drawing>
       </w:r>
     </w:p>
+    <w:p/>
+    <w:p/>
+    <w:p>
+      <w:pPr>
+        <w:rPr>
+          <w:b/>
+          <w:color w:val="FF0000"/>
+        </w:rPr>
+      </w:pPr>
+      <w:r>
+        <w:rPr>
+          <w:b/>
+          <w:color w:val="FF0000"/>
+        </w:rPr>
+        <w:t>NOTE: Certain Actions will not always be available.  When an action is not available to you it will be greyed out and you won’t be able to click the button.</w:t>
+      </w:r>
+    </w:p>
     <w:p>
       <w:pPr>
         <w:pStyle w:val="Heading3"/>
-      </w:pPr>
-      <w:bookmarkStart w:id="14" w:name="_Toc532199330"/>
-      <w:r>
-        <w:t>Leave table</w:t>
-      </w:r>
-      <w:bookmarkEnd w:id="14"/>
-    </w:p>
-    <w:p>
-      <w:r>
-        <w:t>Press this button to leave the table and go to the lobby.  If you run out of money and need to take out a loan, you will need to leave the table in order to do so.</w:t>
+        <w:numPr>
+          <w:ilvl w:val="0"/>
+          <w:numId w:val="0"/>
+        </w:numPr>
+        <w:ind w:left="720"/>
+      </w:pPr>
+      <w:r>
+        <w:t xml:space="preserve"> </w:t>
+      </w:r>
+    </w:p>
+    <w:p>
+      <w:pPr>
+        <w:pStyle w:val="Heading3"/>
+      </w:pPr>
+      <w:bookmarkStart w:id="11" w:name="_Toc532234386"/>
+      <w:r>
+        <w:t>Muck</w:t>
+      </w:r>
+      <w:bookmarkEnd w:id="11"/>
+    </w:p>
+    <w:p>
+      <w:r>
+        <w:t>If the option is available to muck your cards, you can click on the Muck button:</w:t>
       </w:r>
     </w:p>
     <w:p>
@@ -2507,10 +2326,10 @@
         </w:rPr>
         <w:lastRenderedPageBreak/>
         <w:drawing>
-          <wp:inline distT="0" distB="0" distL="0" distR="0" wp14:anchorId="6B8E37A4" wp14:editId="37BA5ADB">
-            <wp:extent cx="5943600" cy="4761230"/>
-            <wp:effectExtent l="0" t="0" r="0" b="1270"/>
-            <wp:docPr id="19" name="Picture 19"/>
+          <wp:inline distT="0" distB="0" distL="0" distR="0" wp14:anchorId="4DFF00FE" wp14:editId="53DE3FA5">
+            <wp:extent cx="5943600" cy="4648835"/>
+            <wp:effectExtent l="0" t="0" r="0" b="0"/>
+            <wp:docPr id="14" name="Picture 14"/>
             <wp:cNvGraphicFramePr>
               <a:graphicFrameLocks xmlns:a="http://schemas.openxmlformats.org/drawingml/2006/main" noChangeAspect="1"/>
             </wp:cNvGraphicFramePr>
@@ -2530,7 +2349,7 @@
                   <pic:spPr>
                     <a:xfrm>
                       <a:off x="0" y="0"/>
-                      <a:ext cx="5943600" cy="4761230"/>
+                      <a:ext cx="5943600" cy="4648835"/>
                     </a:xfrm>
                     <a:prstGeom prst="rect">
                       <a:avLst/>
@@ -2543,20 +2362,40 @@
         </w:drawing>
       </w:r>
     </w:p>
-    <w:p/>
+    <w:p>
+      <w:pPr>
+        <w:rPr>
+          <w:noProof/>
+        </w:rPr>
+      </w:pPr>
+    </w:p>
     <w:p>
       <w:pPr>
         <w:pStyle w:val="Heading3"/>
-      </w:pPr>
-      <w:bookmarkStart w:id="15" w:name="_Toc532199331"/>
-      <w:r>
-        <w:t>End Game</w:t>
-      </w:r>
-      <w:bookmarkEnd w:id="15"/>
-    </w:p>
-    <w:p>
-      <w:r>
-        <w:t>Press this button to end the game and exit the program:</w:t>
+        <w:rPr>
+          <w:noProof/>
+        </w:rPr>
+      </w:pPr>
+      <w:bookmarkStart w:id="12" w:name="_Toc532234387"/>
+      <w:r>
+        <w:rPr>
+          <w:noProof/>
+        </w:rPr>
+        <w:t>Show Cards</w:t>
+      </w:r>
+      <w:bookmarkEnd w:id="12"/>
+    </w:p>
+    <w:p>
+      <w:r>
+        <w:t xml:space="preserve">At the end of a hand, click Show Cards to see who </w:t>
+      </w:r>
+      <w:proofErr w:type="gramStart"/>
+      <w:r>
+        <w:t>is the winner of the round</w:t>
+      </w:r>
+      <w:proofErr w:type="gramEnd"/>
+      <w:r>
+        <w:t>:</w:t>
       </w:r>
     </w:p>
     <w:p>
@@ -2566,10 +2405,10 @@
         </w:rPr>
         <w:lastRenderedPageBreak/>
         <w:drawing>
-          <wp:inline distT="0" distB="0" distL="0" distR="0" wp14:anchorId="721DC93E" wp14:editId="73B40279">
-            <wp:extent cx="5943600" cy="4761230"/>
-            <wp:effectExtent l="0" t="0" r="0" b="1270"/>
-            <wp:docPr id="10" name="Picture 10"/>
+          <wp:inline distT="0" distB="0" distL="0" distR="0" wp14:anchorId="289B0E1C" wp14:editId="5AC78F89">
+            <wp:extent cx="5943600" cy="4648835"/>
+            <wp:effectExtent l="0" t="0" r="0" b="0"/>
+            <wp:docPr id="15" name="Picture 15"/>
             <wp:cNvGraphicFramePr>
               <a:graphicFrameLocks xmlns:a="http://schemas.openxmlformats.org/drawingml/2006/main" noChangeAspect="1"/>
             </wp:cNvGraphicFramePr>
@@ -2589,7 +2428,7 @@
                   <pic:spPr>
                     <a:xfrm>
                       <a:off x="0" y="0"/>
-                      <a:ext cx="5943600" cy="4761230"/>
+                      <a:ext cx="5943600" cy="4648835"/>
                     </a:xfrm>
                     <a:prstGeom prst="rect">
                       <a:avLst/>
@@ -2602,16 +2441,32 @@
         </w:drawing>
       </w:r>
     </w:p>
+    <w:p>
+      <w:pPr>
+        <w:pStyle w:val="Heading3"/>
+      </w:pPr>
+      <w:bookmarkStart w:id="13" w:name="_Toc532234388"/>
+      <w:r>
+        <w:t>End Game</w:t>
+      </w:r>
+      <w:bookmarkEnd w:id="13"/>
+    </w:p>
+    <w:p>
+      <w:r>
+        <w:t>To exit the program, click the X button in the upper right corner.</w:t>
+      </w:r>
+    </w:p>
     <w:p/>
+    <w:p/>
     <w:p>
       <w:pPr>
         <w:pStyle w:val="Heading2"/>
       </w:pPr>
-      <w:bookmarkStart w:id="16" w:name="_Toc532199332"/>
+      <w:bookmarkStart w:id="14" w:name="_Toc532234389"/>
       <w:r>
         <w:t>Actions while in lobby</w:t>
       </w:r>
-      <w:bookmarkEnd w:id="16"/>
+      <w:bookmarkEnd w:id="14"/>
     </w:p>
     <w:p/>
     <w:p/>
@@ -2621,11 +2476,12 @@
       <w:pPr>
         <w:pStyle w:val="Heading1"/>
       </w:pPr>
-      <w:bookmarkStart w:id="17" w:name="_Toc532199333"/>
-      <w:r>
+      <w:bookmarkStart w:id="15" w:name="_Toc532234390"/>
+      <w:r>
+        <w:lastRenderedPageBreak/>
         <w:t>Rules of the game</w:t>
       </w:r>
-      <w:bookmarkEnd w:id="17"/>
+      <w:bookmarkEnd w:id="15"/>
     </w:p>
     <w:p>
       <w:pPr>
@@ -2636,13 +2492,13 @@
         </w:numPr>
         <w:ind w:left="576"/>
       </w:pPr>
-      <w:bookmarkStart w:id="18" w:name="_Toc363205510"/>
-      <w:bookmarkStart w:id="19" w:name="_Toc418774583"/>
-      <w:bookmarkStart w:id="20" w:name="_Toc491854096"/>
-    </w:p>
+      <w:bookmarkStart w:id="16" w:name="_Toc363205510"/>
+      <w:bookmarkStart w:id="17" w:name="_Toc418774583"/>
+      <w:bookmarkStart w:id="18" w:name="_Toc491854096"/>
+    </w:p>
+    <w:bookmarkEnd w:id="16"/>
+    <w:bookmarkEnd w:id="17"/>
     <w:bookmarkEnd w:id="18"/>
-    <w:bookmarkEnd w:id="19"/>
-    <w:bookmarkEnd w:id="20"/>
     <w:p>
       <w:r>
         <w:rPr>
@@ -2671,17 +2527,16 @@
       <w:pPr>
         <w:pStyle w:val="Heading2"/>
       </w:pPr>
-      <w:bookmarkStart w:id="21" w:name="_Toc532199334"/>
+      <w:bookmarkStart w:id="19" w:name="_Toc532234391"/>
       <w:r>
         <w:rPr>
           <w:rStyle w:val="Strong"/>
           <w:b w:val="0"/>
           <w:bCs w:val="0"/>
         </w:rPr>
-        <w:lastRenderedPageBreak/>
         <w:t>OBJECT OF THE GAME</w:t>
       </w:r>
-      <w:bookmarkEnd w:id="21"/>
+      <w:bookmarkEnd w:id="19"/>
     </w:p>
     <w:p>
       <w:pPr>
@@ -2705,7 +2560,7 @@
       <w:pPr>
         <w:pStyle w:val="Heading2"/>
       </w:pPr>
-      <w:bookmarkStart w:id="22" w:name="_Toc532199335"/>
+      <w:bookmarkStart w:id="20" w:name="_Toc532234392"/>
       <w:r>
         <w:rPr>
           <w:rStyle w:val="Strong"/>
@@ -2714,7 +2569,7 @@
         </w:rPr>
         <w:t>THE DEAL</w:t>
       </w:r>
-      <w:bookmarkEnd w:id="22"/>
+      <w:bookmarkEnd w:id="20"/>
     </w:p>
     <w:p>
       <w:pPr>
@@ -2731,14 +2586,30 @@
           <w:rFonts w:asciiTheme="minorHAnsi" w:hAnsiTheme="minorHAnsi" w:cstheme="minorHAnsi"/>
           <w:color w:val="4A4A4A"/>
         </w:rPr>
-        <w:t>Each player receives two cards face down and then one card face up, dealt one at a time in rotation.</w:t>
+        <w:t xml:space="preserve">Each player receives two cards face down and then one card </w:t>
+      </w:r>
+      <w:proofErr w:type="gramStart"/>
+      <w:r>
+        <w:rPr>
+          <w:rFonts w:asciiTheme="minorHAnsi" w:hAnsiTheme="minorHAnsi" w:cstheme="minorHAnsi"/>
+          <w:color w:val="4A4A4A"/>
+        </w:rPr>
+        <w:t>face</w:t>
+      </w:r>
+      <w:proofErr w:type="gramEnd"/>
+      <w:r>
+        <w:rPr>
+          <w:rFonts w:asciiTheme="minorHAnsi" w:hAnsiTheme="minorHAnsi" w:cstheme="minorHAnsi"/>
+          <w:color w:val="4A4A4A"/>
+        </w:rPr>
+        <w:t xml:space="preserve"> up, dealt one at a time in rotation.</w:t>
       </w:r>
     </w:p>
     <w:p>
       <w:pPr>
         <w:pStyle w:val="Heading2"/>
       </w:pPr>
-      <w:bookmarkStart w:id="23" w:name="_Toc532199336"/>
+      <w:bookmarkStart w:id="21" w:name="_Toc532234393"/>
       <w:r>
         <w:rPr>
           <w:rStyle w:val="Strong"/>
@@ -2747,7 +2618,7 @@
         </w:rPr>
         <w:t>THE PLAY</w:t>
       </w:r>
-      <w:bookmarkEnd w:id="23"/>
+      <w:bookmarkEnd w:id="21"/>
     </w:p>
     <w:p>
       <w:pPr>
@@ -2795,7 +2666,7 @@
       <w:pPr>
         <w:pStyle w:val="Heading2"/>
       </w:pPr>
-      <w:bookmarkStart w:id="24" w:name="_Toc532199337"/>
+      <w:bookmarkStart w:id="22" w:name="_Toc532234394"/>
       <w:r>
         <w:rPr>
           <w:rStyle w:val="Strong"/>
@@ -2804,7 +2675,7 @@
         </w:rPr>
         <w:t>POKER HAND</w:t>
       </w:r>
-      <w:bookmarkEnd w:id="24"/>
+      <w:bookmarkEnd w:id="22"/>
     </w:p>
     <w:p>
       <w:pPr>
@@ -2900,6 +2771,7 @@
           <w:rFonts w:asciiTheme="minorHAnsi" w:eastAsiaTheme="majorEastAsia" w:hAnsiTheme="minorHAnsi" w:cstheme="minorHAnsi"/>
           <w:color w:val="4A4A4A"/>
         </w:rPr>
+        <w:lastRenderedPageBreak/>
         <w:t>Full House</w:t>
       </w:r>
       <w:r>
@@ -2933,7 +2805,23 @@
           <w:rFonts w:asciiTheme="minorHAnsi" w:hAnsiTheme="minorHAnsi" w:cstheme="minorHAnsi"/>
           <w:color w:val="4A4A4A"/>
         </w:rPr>
-        <w:t>- Five cards all of the same suit, but not all in sequence, is a flush. An example is Q, 10, 7, 6, and 2 of clubs.</w:t>
+        <w:t xml:space="preserve">- Five cards </w:t>
+      </w:r>
+      <w:proofErr w:type="gramStart"/>
+      <w:r>
+        <w:rPr>
+          <w:rFonts w:asciiTheme="minorHAnsi" w:hAnsiTheme="minorHAnsi" w:cstheme="minorHAnsi"/>
+          <w:color w:val="4A4A4A"/>
+        </w:rPr>
+        <w:t>all of</w:t>
+      </w:r>
+      <w:proofErr w:type="gramEnd"/>
+      <w:r>
+        <w:rPr>
+          <w:rFonts w:asciiTheme="minorHAnsi" w:hAnsiTheme="minorHAnsi" w:cstheme="minorHAnsi"/>
+          <w:color w:val="4A4A4A"/>
+        </w:rPr>
+        <w:t xml:space="preserve"> the same suit, but not all in sequence, is a flush. An example is Q, 10, 7, 6, and 2 of clubs.</w:t>
       </w:r>
     </w:p>
     <w:p>
@@ -2952,7 +2840,6 @@
           <w:rFonts w:asciiTheme="minorHAnsi" w:eastAsiaTheme="majorEastAsia" w:hAnsiTheme="minorHAnsi" w:cstheme="minorHAnsi"/>
           <w:color w:val="4A4A4A"/>
         </w:rPr>
-        <w:lastRenderedPageBreak/>
         <w:t>Straight</w:t>
       </w:r>
       <w:r>
@@ -2960,7 +2847,23 @@
           <w:rFonts w:asciiTheme="minorHAnsi" w:hAnsiTheme="minorHAnsi" w:cstheme="minorHAnsi"/>
           <w:color w:val="4A4A4A"/>
         </w:rPr>
-        <w:t> - Five cards in sequence, but not all of the same suit is a straight. An example is 9</w:t>
+        <w:t xml:space="preserve"> - Five cards in sequence, but not </w:t>
+      </w:r>
+      <w:proofErr w:type="gramStart"/>
+      <w:r>
+        <w:rPr>
+          <w:rFonts w:asciiTheme="minorHAnsi" w:hAnsiTheme="minorHAnsi" w:cstheme="minorHAnsi"/>
+          <w:color w:val="4A4A4A"/>
+        </w:rPr>
+        <w:t>all of</w:t>
+      </w:r>
+      <w:proofErr w:type="gramEnd"/>
+      <w:r>
+        <w:rPr>
+          <w:rFonts w:asciiTheme="minorHAnsi" w:hAnsiTheme="minorHAnsi" w:cstheme="minorHAnsi"/>
+          <w:color w:val="4A4A4A"/>
+        </w:rPr>
+        <w:t xml:space="preserve"> the same suit is a straight. An example is 9</w:t>
       </w:r>
       <w:r>
         <w:rPr>
@@ -5478,7 +5381,7 @@
 </file>
 
 <file path=customXml/itemProps1.xml><?xml version="1.0" encoding="utf-8"?>
-<ds:datastoreItem xmlns:ds="http://schemas.openxmlformats.org/officeDocument/2006/customXml" ds:itemID="{2413D758-A4E5-47E1-8FFC-07DA1302B02F}">
+<ds:datastoreItem xmlns:ds="http://schemas.openxmlformats.org/officeDocument/2006/customXml" ds:itemID="{F87C0AFA-5290-4D0F-9F9B-EBE1B796D543}">
   <ds:schemaRefs>
     <ds:schemaRef ds:uri="http://schemas.openxmlformats.org/officeDocument/2006/bibliography"/>
   </ds:schemaRefs>

</xml_diff>